<commit_message>
work after dec 4 meeting
</commit_message>
<xml_diff>
--- a/updates.docx
+++ b/updates.docx
@@ -215,6 +215,9 @@
         </w:numPr>
       </w:pPr>
       <w:r>
+        <w:rPr>
+          <w:noProof/>
+        </w:rPr>
         <w:drawing>
           <wp:inline distT="0" distB="0" distL="0" distR="0" wp14:anchorId="0AFAF57F" wp14:editId="35DDD29C">
             <wp:extent cx="5943600" cy="3847465"/>
@@ -321,6 +324,9 @@
         <w:t>I keep on getting this error, so I will debug on another day</w:t>
       </w:r>
       <w:r>
+        <w:rPr>
+          <w:noProof/>
+        </w:rPr>
         <w:drawing>
           <wp:inline distT="0" distB="0" distL="0" distR="0" wp14:anchorId="783D12A4" wp14:editId="2D1E944C">
             <wp:extent cx="5943600" cy="1656715"/>
@@ -434,7 +440,14 @@
           <w:b/>
           <w:bCs/>
         </w:rPr>
-        <w:t>Work on November 30</w:t>
+        <w:t xml:space="preserve">Work on </w:t>
+      </w:r>
+      <w:r>
+        <w:rPr>
+          <w:b/>
+          <w:bCs/>
+        </w:rPr>
+        <w:t>December 4</w:t>
       </w:r>
     </w:p>
     <w:p>
@@ -445,6 +458,56 @@
           <w:numId w:val="1"/>
         </w:numPr>
       </w:pPr>
+      <w:r>
+        <w:t>The scraping script using Google Search works, but I need to start using it everyday to get the data that I want.</w:t>
+      </w:r>
+    </w:p>
+    <w:p>
+      <w:r>
+        <w:t>Meeting with Dr. Price on December 5</w:t>
+      </w:r>
+    </w:p>
+    <w:p>
+      <w:pPr>
+        <w:pStyle w:val="ListParagraph"/>
+        <w:numPr>
+          <w:ilvl w:val="0"/>
+          <w:numId w:val="1"/>
+        </w:numPr>
+      </w:pPr>
+      <w:r>
+        <w:t>See pricing and try to use $100 or less for a few rows for each climate disaster</w:t>
+      </w:r>
+      <w:r>
+        <w:t>. Send pricing information to Dr. Price in email</w:t>
+      </w:r>
+    </w:p>
+    <w:p>
+      <w:pPr>
+        <w:pStyle w:val="ListParagraph"/>
+        <w:numPr>
+          <w:ilvl w:val="0"/>
+          <w:numId w:val="1"/>
+        </w:numPr>
+      </w:pPr>
+      <w:r>
+        <w:t>Use only disasters after year 2000</w:t>
+      </w:r>
+      <w:r>
+        <w:t xml:space="preserve"> because that is the domain of the paper that is being written</w:t>
+      </w:r>
+    </w:p>
+    <w:p>
+      <w:pPr>
+        <w:pStyle w:val="ListParagraph"/>
+        <w:numPr>
+          <w:ilvl w:val="0"/>
+          <w:numId w:val="1"/>
+        </w:numPr>
+      </w:pPr>
+      <w:r>
+        <w:t>Write scraping script to get text from articles after I have all the links</w:t>
+      </w:r>
     </w:p>
     <w:sectPr>
       <w:pgSz w:w="12240" w:h="15840"/>

</xml_diff>

<commit_message>
work on dec 7
</commit_message>
<xml_diff>
--- a/updates.docx
+++ b/updates.docx
@@ -308,7 +308,13 @@
           <w:rPr>
             <w:rStyle w:val="Hyperlink"/>
           </w:rPr>
-          <w:t>here</w:t>
+          <w:t>her</w:t>
+        </w:r>
+        <w:r>
+          <w:rPr>
+            <w:rStyle w:val="Hyperlink"/>
+          </w:rPr>
+          <w:t>e</w:t>
         </w:r>
       </w:hyperlink>
     </w:p>
@@ -509,6 +515,122 @@
         <w:t>Write scraping script to get text from articles after I have all the links</w:t>
       </w:r>
     </w:p>
+    <w:p>
+      <w:r>
+        <w:rPr>
+          <w:b/>
+          <w:bCs/>
+        </w:rPr>
+        <w:t>Work on December 7</w:t>
+      </w:r>
+    </w:p>
+    <w:p>
+      <w:pPr>
+        <w:pStyle w:val="ListParagraph"/>
+        <w:numPr>
+          <w:ilvl w:val="0"/>
+          <w:numId w:val="1"/>
+        </w:numPr>
+      </w:pPr>
+      <w:r>
+        <w:t>Removed disasters from dataset that came before year 2000. Now we have 313 instead of 413 events</w:t>
+      </w:r>
+    </w:p>
+    <w:p>
+      <w:pPr>
+        <w:pStyle w:val="ListParagraph"/>
+        <w:numPr>
+          <w:ilvl w:val="0"/>
+          <w:numId w:val="1"/>
+        </w:numPr>
+      </w:pPr>
+      <w:hyperlink r:id="rId15" w:history="1">
+        <w:r>
+          <w:rPr>
+            <w:rStyle w:val="Hyperlink"/>
+          </w:rPr>
+          <w:t>Created</w:t>
+        </w:r>
+      </w:hyperlink>
+      <w:r>
+        <w:t xml:space="preserve"> a new Cloud Billing </w:t>
+      </w:r>
+      <w:hyperlink r:id="rId16" w:history="1">
+        <w:r>
+          <w:rPr>
+            <w:rStyle w:val="Hyperlink"/>
+          </w:rPr>
+          <w:t>account</w:t>
+        </w:r>
+      </w:hyperlink>
+      <w:r>
+        <w:t xml:space="preserve"> so that I can do more than 100 search queries per day</w:t>
+      </w:r>
+      <w:r>
+        <w:t>. Connected the billing account with the “</w:t>
+      </w:r>
+      <w:proofErr w:type="spellStart"/>
+      <w:r>
+        <w:t>ClimateDisasterResearch</w:t>
+      </w:r>
+      <w:proofErr w:type="spellEnd"/>
+      <w:r>
+        <w:t>” Google Cloud Project. Comes with free $300 credits that expire on March 8, 2026</w:t>
+      </w:r>
+    </w:p>
+    <w:p>
+      <w:pPr>
+        <w:pStyle w:val="ListParagraph"/>
+        <w:numPr>
+          <w:ilvl w:val="0"/>
+          <w:numId w:val="1"/>
+        </w:numPr>
+      </w:pPr>
+      <w:r>
+        <w:t xml:space="preserve">I ran the google_search.py file to get 3 links to articles per climate disaster beginning from year 2000; however, the results were overwhelmingly from NOAA or another .gov source such as weather.gov. Specifically, 858 of the 939 results were from .gov sites. </w:t>
+      </w:r>
+    </w:p>
+    <w:p>
+      <w:pPr>
+        <w:pStyle w:val="ListParagraph"/>
+        <w:numPr>
+          <w:ilvl w:val="1"/>
+          <w:numId w:val="1"/>
+        </w:numPr>
+      </w:pPr>
+      <w:r>
+        <w:t xml:space="preserve">Since these are not the news articles that we want to research, I changed the Programmable Search Engine settings to remove weather.gov, noaa.gov, and </w:t>
+      </w:r>
+      <w:r>
+        <w:lastRenderedPageBreak/>
+        <w:t>fema.gov from the list of sites to search. I went ahead and restricted results to the United States too</w:t>
+      </w:r>
+    </w:p>
+    <w:p>
+      <w:pPr>
+        <w:pStyle w:val="ListParagraph"/>
+        <w:numPr>
+          <w:ilvl w:val="1"/>
+          <w:numId w:val="1"/>
+        </w:numPr>
+      </w:pPr>
+      <w:r>
+        <w:t>The file created from this iteration of google_search.py was renamed ‘trial-1.csv’ and moved to the ‘search-trials’ folder</w:t>
+      </w:r>
+    </w:p>
+    <w:p>
+      <w:pPr>
+        <w:pStyle w:val="ListParagraph"/>
+        <w:numPr>
+          <w:ilvl w:val="0"/>
+          <w:numId w:val="1"/>
+        </w:numPr>
+      </w:pPr>
+      <w:r>
+        <w:t>I reran the google_search.py file and sent the file to Dr. Price</w:t>
+      </w:r>
+    </w:p>
+    <w:p/>
     <w:sectPr>
       <w:pgSz w:w="12240" w:h="15840"/>
       <w:pgMar w:top="1440" w:right="1440" w:bottom="1440" w:left="1440" w:header="720" w:footer="720" w:gutter="0"/>

</xml_diff>